<commit_message>
State 6 Implementation v1.0.1 - model - db mockup
State 6 Implementation v1.0.1 - model - db mockup
</commit_message>
<xml_diff>
--- a/documentation/Criteria C.docx
+++ b/documentation/Criteria C.docx
@@ -47,9 +47,7 @@
         <w:spacing w:after="0" w:before="0" w:line="278.00000000000006" w:lineRule="auto"/>
         <w:ind w:left="720" w:right="0" w:hanging="360"/>
         <w:jc w:val="left"/>
-        <w:rPr>
-          <w:highlight w:val="yellow"/>
-        </w:rPr>
+        <w:rPr/>
       </w:pPr>
       <w:r>
         <w:rPr>
@@ -61,8 +59,8 @@
           <w:color w:val="000000"/>
           <w:sz w:val="24"/>
           <w:szCs w:val="24"/>
-          <w:highlight w:val="yellow"/>
           <w:u w:val="none"/>
+          <w:shd w:fill="auto" w:val="clear"/>
           <w:vertAlign w:val="baseline"/>
           <w:rtl w:val="0"/>
         </w:rPr>
@@ -90,6 +88,47 @@
         <w:spacing w:after="0" w:before="0" w:line="278.00000000000006" w:lineRule="auto"/>
         <w:ind w:left="1440" w:right="0" w:hanging="360"/>
         <w:jc w:val="left"/>
+        <w:rPr/>
+      </w:pPr>
+      <w:r>
+        <w:rPr>
+          <w:rFonts w:ascii="Aptos" w:cs="Aptos" w:eastAsia="Aptos" w:hAnsi="Aptos"/>
+          <w:b w:val="0"/>
+          <w:i w:val="0"/>
+          <w:smallCaps w:val="0"/>
+          <w:strike w:val="0"/>
+          <w:color w:val="000000"/>
+          <w:sz w:val="24"/>
+          <w:szCs w:val="24"/>
+          <w:u w:val="none"/>
+          <w:shd w:fill="auto" w:val="clear"/>
+          <w:vertAlign w:val="baseline"/>
+          <w:rtl w:val="0"/>
+        </w:rPr>
+        <w:t xml:space="preserve">Model, Db, View, Utils, logic</w:t>
+      </w:r>
+    </w:p>
+    <w:p>
+      <w:pPr>
+        <w:keepNext w:val="0"/>
+        <w:keepLines w:val="0"/>
+        <w:pageBreakBefore w:val="0"/>
+        <w:widowControl w:val="1"/>
+        <w:numPr>
+          <w:ilvl w:val="0"/>
+          <w:numId w:val="1"/>
+        </w:numPr>
+        <w:pBdr>
+          <w:top w:space="0" w:sz="0" w:val="nil"/>
+          <w:left w:space="0" w:sz="0" w:val="nil"/>
+          <w:bottom w:space="0" w:sz="0" w:val="nil"/>
+          <w:right w:space="0" w:sz="0" w:val="nil"/>
+          <w:between w:space="0" w:sz="0" w:val="nil"/>
+        </w:pBdr>
+        <w:shd w:fill="auto" w:val="clear"/>
+        <w:spacing w:after="0" w:before="0" w:line="278.00000000000006" w:lineRule="auto"/>
+        <w:ind w:left="720" w:right="0" w:hanging="360"/>
+        <w:jc w:val="left"/>
         <w:rPr>
           <w:highlight w:val="yellow"/>
         </w:rPr>
@@ -109,7 +148,7 @@
           <w:vertAlign w:val="baseline"/>
           <w:rtl w:val="0"/>
         </w:rPr>
-        <w:t xml:space="preserve">Model, Db, View, Utils, logic</w:t>
+        <w:t xml:space="preserve">// development</w:t>
       </w:r>
     </w:p>
     <w:p>
@@ -118,6 +157,10 @@
         <w:keepLines w:val="0"/>
         <w:pageBreakBefore w:val="0"/>
         <w:widowControl w:val="1"/>
+        <w:numPr>
+          <w:ilvl w:val="1"/>
+          <w:numId w:val="1"/>
+        </w:numPr>
         <w:pBdr>
           <w:top w:space="0" w:sz="0" w:val="nil"/>
           <w:left w:space="0" w:sz="0" w:val="nil"/>
@@ -126,9 +169,14 @@
           <w:between w:space="0" w:sz="0" w:val="nil"/>
         </w:pBdr>
         <w:shd w:fill="auto" w:val="clear"/>
-        <w:spacing w:after="0" w:before="0" w:line="278.00000000000006" w:lineRule="auto"/>
-        <w:ind w:left="720" w:right="0" w:firstLine="0"/>
+        <w:spacing w:after="160" w:before="0" w:line="278.00000000000006" w:lineRule="auto"/>
+        <w:ind w:left="1440" w:right="0" w:hanging="360"/>
         <w:jc w:val="left"/>
+        <w:rPr>
+          <w:highlight w:val="yellow"/>
+        </w:rPr>
+      </w:pPr>
+      <w:r>
         <w:rPr>
           <w:rFonts w:ascii="Aptos" w:cs="Aptos" w:eastAsia="Aptos" w:hAnsi="Aptos"/>
           <w:b w:val="0"/>
@@ -138,15 +186,12 @@
           <w:color w:val="000000"/>
           <w:sz w:val="24"/>
           <w:szCs w:val="24"/>
+          <w:highlight w:val="yellow"/>
           <w:u w:val="none"/>
-          <w:shd w:fill="auto" w:val="clear"/>
           <w:vertAlign w:val="baseline"/>
-        </w:rPr>
-      </w:pPr>
-      <w:r>
-        <w:rPr>
-          <w:rtl w:val="0"/>
-        </w:rPr>
+          <w:rtl w:val="0"/>
+        </w:rPr>
+        <w:t xml:space="preserve">Mockup</w:t>
       </w:r>
     </w:p>
     <w:p>
@@ -1415,7 +1460,7 @@
 
 <file path=customXML/item1.xml><?xml version="1.0" encoding="utf-8"?>
 <go:gDocsCustomXmlDataStorage xmlns:go="http://customooxmlschemas.google.com/" xmlns:r="http://schemas.openxmlformats.org/officeDocument/2006/relationships" uri="GoogleDocsCustomDataVersion2">
-  <go:docsCustomData xmlns:go="http://customooxmlschemas.google.com/" roundtripDataSignature="AMtx7mhHhxjqTiQhEqmsDuGLHq2SVoSDnA==">CgMxLjA4AHIhMXNLNUFLZE9kSGNkS0pXV1V6LXBWM0xMNmg5TWo4bkxG</go:docsCustomData>
+  <go:docsCustomData xmlns:go="http://customooxmlschemas.google.com/" roundtripDataSignature="AMtx7mgb3Hv4S41Mfde0LEE95eTlS3drEQ==">CgMxLjA4AHIhMUdUcEhPdWVGbTE5a01GbkJLQmNaMXNYUHJCSnRjV1FE</go:docsCustomData>
 </go:gDocsCustomXmlDataStorage>
 </file>
 

</xml_diff>

<commit_message>
State 6 Implementation v1.0.3 - model - Test Mode
State 6 Implementation v1.0.3 - model - Test Mode
</commit_message>
<xml_diff>
--- a/documentation/Criteria C.docx
+++ b/documentation/Criteria C.docx
@@ -62,6 +62,77 @@
       </w:pPr>
       <w:r>
         <w:t>Mockup</w:t>
+      </w:r>
+    </w:p>
+    <w:p>
+      <w:pPr>
+        <w:pStyle w:val="Prrafodelista"/>
+        <w:numPr>
+          <w:ilvl w:val="0"/>
+          <w:numId w:val="1"/>
+        </w:numPr>
+      </w:pPr>
+      <w:r>
+        <w:t>Inheritance</w:t>
+      </w:r>
+    </w:p>
+    <w:p>
+      <w:pPr>
+        <w:pStyle w:val="Prrafodelista"/>
+        <w:numPr>
+          <w:ilvl w:val="1"/>
+          <w:numId w:val="1"/>
+        </w:numPr>
+      </w:pPr>
+      <w:r>
+        <w:t xml:space="preserve">Model </w:t>
+      </w:r>
+      <w:proofErr w:type="spellStart"/>
+      <w:r>
+        <w:t>DbId</w:t>
+      </w:r>
+      <w:proofErr w:type="spellEnd"/>
+    </w:p>
+    <w:p>
+      <w:pPr>
+        <w:pStyle w:val="Prrafodelista"/>
+        <w:numPr>
+          <w:ilvl w:val="0"/>
+          <w:numId w:val="1"/>
+        </w:numPr>
+      </w:pPr>
+      <w:r>
+        <w:t xml:space="preserve">Abstraction and </w:t>
+      </w:r>
+      <w:proofErr w:type="spellStart"/>
+      <w:r>
+        <w:t>polymorphisme</w:t>
+      </w:r>
+      <w:proofErr w:type="spellEnd"/>
+    </w:p>
+    <w:p>
+      <w:pPr>
+        <w:pStyle w:val="Prrafodelista"/>
+        <w:numPr>
+          <w:ilvl w:val="1"/>
+          <w:numId w:val="1"/>
+        </w:numPr>
+      </w:pPr>
+      <w:proofErr w:type="spellStart"/>
+      <w:r>
+        <w:t>DbgMe</w:t>
+      </w:r>
+      <w:proofErr w:type="spellEnd"/>
+      <w:r>
+        <w:t xml:space="preserve"> and </w:t>
+      </w:r>
+      <w:proofErr w:type="spellStart"/>
+      <w:r>
+        <w:t>DbgMeAsStr</w:t>
+      </w:r>
+      <w:proofErr w:type="spellEnd"/>
+      <w:r>
+        <w:t xml:space="preserve"> in Model</w:t>
       </w:r>
     </w:p>
     <w:p>
@@ -79,7 +150,7 @@
         <w:rPr>
           <w:highlight w:val="yellow"/>
         </w:rPr>
-        <w:t>Inheritance</w:t>
+        <w:t>Main parameters, testability, maintenance</w:t>
       </w:r>
     </w:p>
     <w:p>
@@ -97,81 +168,7 @@
         <w:rPr>
           <w:highlight w:val="yellow"/>
         </w:rPr>
-        <w:t xml:space="preserve">Model </w:t>
-      </w:r>
-      <w:proofErr w:type="spellStart"/>
-      <w:r>
-        <w:rPr>
-          <w:highlight w:val="yellow"/>
-        </w:rPr>
-        <w:t>DbId</w:t>
-      </w:r>
-      <w:proofErr w:type="spellEnd"/>
-    </w:p>
-    <w:p>
-      <w:pPr>
-        <w:pStyle w:val="Prrafodelista"/>
-        <w:numPr>
-          <w:ilvl w:val="0"/>
-          <w:numId w:val="1"/>
-        </w:numPr>
-        <w:rPr>
-          <w:highlight w:val="yellow"/>
-        </w:rPr>
-      </w:pPr>
-      <w:r>
-        <w:rPr>
-          <w:highlight w:val="yellow"/>
-        </w:rPr>
-        <w:t xml:space="preserve">Abstraction and </w:t>
-      </w:r>
-      <w:proofErr w:type="spellStart"/>
-      <w:r>
-        <w:rPr>
-          <w:highlight w:val="yellow"/>
-        </w:rPr>
-        <w:t>polymorphisme</w:t>
-      </w:r>
-      <w:proofErr w:type="spellEnd"/>
-    </w:p>
-    <w:p>
-      <w:pPr>
-        <w:pStyle w:val="Prrafodelista"/>
-        <w:numPr>
-          <w:ilvl w:val="1"/>
-          <w:numId w:val="1"/>
-        </w:numPr>
-        <w:rPr>
-          <w:highlight w:val="yellow"/>
-        </w:rPr>
-      </w:pPr>
-      <w:proofErr w:type="spellStart"/>
-      <w:r>
-        <w:rPr>
-          <w:highlight w:val="yellow"/>
-        </w:rPr>
-        <w:t>DbgMe</w:t>
-      </w:r>
-      <w:proofErr w:type="spellEnd"/>
-      <w:r>
-        <w:rPr>
-          <w:highlight w:val="yellow"/>
-        </w:rPr>
-        <w:t xml:space="preserve"> and </w:t>
-      </w:r>
-      <w:proofErr w:type="spellStart"/>
-      <w:r>
-        <w:rPr>
-          <w:highlight w:val="yellow"/>
-        </w:rPr>
-        <w:t>DbgMeAsStr</w:t>
-      </w:r>
-      <w:proofErr w:type="spellEnd"/>
-      <w:r>
-        <w:rPr>
-          <w:highlight w:val="yellow"/>
-        </w:rPr>
-        <w:t xml:space="preserve"> in Model</w:t>
+        <w:t xml:space="preserve">Test Mode in Main </w:t>
       </w:r>
     </w:p>
     <w:p/>
@@ -197,13 +194,8 @@
         <w:t xml:space="preserve">OOP: abstraction, </w:t>
       </w:r>
       <w:proofErr w:type="spellStart"/>
-      <w:proofErr w:type="gramStart"/>
-      <w:r>
-        <w:t>polymorphism,inheritace</w:t>
-      </w:r>
-      <w:proofErr w:type="gramEnd"/>
-      <w:r>
-        <w:t>,encapsulation</w:t>
+      <w:r>
+        <w:t>polymorphism,inheritace,encapsulation</w:t>
       </w:r>
       <w:proofErr w:type="spellEnd"/>
     </w:p>
@@ -251,15 +243,7 @@
     </w:p>
     <w:p>
       <w:r>
-        <w:t xml:space="preserve">Private, </w:t>
-      </w:r>
-      <w:proofErr w:type="gramStart"/>
-      <w:r>
-        <w:t>public ,</w:t>
-      </w:r>
-      <w:proofErr w:type="gramEnd"/>
-      <w:r>
-        <w:t xml:space="preserve"> protected</w:t>
+        <w:t>Private, public , protected</w:t>
       </w:r>
     </w:p>
     <w:p>
@@ -269,15 +253,7 @@
     </w:p>
     <w:p>
       <w:r>
-        <w:t xml:space="preserve">DB transaction, SQL, </w:t>
-      </w:r>
-      <w:proofErr w:type="gramStart"/>
-      <w:r>
-        <w:t>connection ,</w:t>
-      </w:r>
-      <w:proofErr w:type="gramEnd"/>
-      <w:r>
-        <w:t xml:space="preserve"> list as return queries, insert/retrieve</w:t>
+        <w:t>DB transaction, SQL, connection , list as return queries, insert/retrieve</w:t>
       </w:r>
     </w:p>
     <w:p/>

</xml_diff>

<commit_message>
State 6 Implementation v1.0.4 - model - Unit Test
State 6 Implementation v1.0.4 - model - Unit Test
</commit_message>
<xml_diff>
--- a/documentation/Criteria C.docx
+++ b/documentation/Criteria C.docx
@@ -133,6 +133,30 @@
       <w:proofErr w:type="spellEnd"/>
       <w:r>
         <w:t xml:space="preserve"> in Model</w:t>
+      </w:r>
+    </w:p>
+    <w:p>
+      <w:pPr>
+        <w:pStyle w:val="Prrafodelista"/>
+        <w:numPr>
+          <w:ilvl w:val="0"/>
+          <w:numId w:val="1"/>
+        </w:numPr>
+      </w:pPr>
+      <w:r>
+        <w:t>Main parameters, testability, maintenance</w:t>
+      </w:r>
+    </w:p>
+    <w:p>
+      <w:pPr>
+        <w:pStyle w:val="Prrafodelista"/>
+        <w:numPr>
+          <w:ilvl w:val="1"/>
+          <w:numId w:val="1"/>
+        </w:numPr>
+      </w:pPr>
+      <w:r>
+        <w:t xml:space="preserve">Test Mode in Main </w:t>
       </w:r>
     </w:p>
     <w:p>
@@ -150,7 +174,7 @@
         <w:rPr>
           <w:highlight w:val="yellow"/>
         </w:rPr>
-        <w:t>Main parameters, testability, maintenance</w:t>
+        <w:t>Test</w:t>
       </w:r>
     </w:p>
     <w:p>
@@ -168,11 +192,28 @@
         <w:rPr>
           <w:highlight w:val="yellow"/>
         </w:rPr>
-        <w:t xml:space="preserve">Test Mode in Main </w:t>
+        <w:t>Unit test</w:t>
+      </w:r>
+    </w:p>
+    <w:p>
+      <w:pPr>
+        <w:pStyle w:val="Prrafodelista"/>
+        <w:numPr>
+          <w:ilvl w:val="1"/>
+          <w:numId w:val="1"/>
+        </w:numPr>
+        <w:rPr>
+          <w:highlight w:val="yellow"/>
+        </w:rPr>
+      </w:pPr>
+      <w:r>
+        <w:rPr>
+          <w:highlight w:val="yellow"/>
+        </w:rPr>
+        <w:t>assert</w:t>
       </w:r>
     </w:p>
     <w:p/>
-    <w:p/>
     <w:p>
       <w:r>
         <w:t xml:space="preserve">Data structure: arrays, collections… </w:t>
@@ -194,8 +235,13 @@
         <w:t xml:space="preserve">OOP: abstraction, </w:t>
       </w:r>
       <w:proofErr w:type="spellStart"/>
-      <w:r>
-        <w:t>polymorphism,inheritace,encapsulation</w:t>
+      <w:proofErr w:type="gramStart"/>
+      <w:r>
+        <w:t>polymorphism,inheritace</w:t>
+      </w:r>
+      <w:proofErr w:type="gramEnd"/>
+      <w:r>
+        <w:t>,encapsulation</w:t>
       </w:r>
       <w:proofErr w:type="spellEnd"/>
     </w:p>
@@ -243,7 +289,15 @@
     </w:p>
     <w:p>
       <w:r>
-        <w:t>Private, public , protected</w:t>
+        <w:t xml:space="preserve">Private, </w:t>
+      </w:r>
+      <w:proofErr w:type="gramStart"/>
+      <w:r>
+        <w:t>public ,</w:t>
+      </w:r>
+      <w:proofErr w:type="gramEnd"/>
+      <w:r>
+        <w:t xml:space="preserve"> protected</w:t>
       </w:r>
     </w:p>
     <w:p>
@@ -253,7 +307,15 @@
     </w:p>
     <w:p>
       <w:r>
-        <w:t>DB transaction, SQL, connection , list as return queries, insert/retrieve</w:t>
+        <w:t xml:space="preserve">DB transaction, SQL, </w:t>
+      </w:r>
+      <w:proofErr w:type="gramStart"/>
+      <w:r>
+        <w:t>connection ,</w:t>
+      </w:r>
+      <w:proofErr w:type="gramEnd"/>
+      <w:r>
+        <w:t xml:space="preserve"> list as return queries, insert/retrieve</w:t>
       </w:r>
     </w:p>
     <w:p/>

</xml_diff>

<commit_message>
State 6 Implementation v2.0.0 - views - Homeview
State 6 Implementation v2.0.0 - views - Homeview
</commit_message>
<xml_diff>
--- a/documentation/Criteria C.docx
+++ b/documentation/Criteria C.docx
@@ -157,6 +157,45 @@
       </w:pPr>
       <w:r>
         <w:t xml:space="preserve">Test Mode in Main </w:t>
+      </w:r>
+    </w:p>
+    <w:p>
+      <w:pPr>
+        <w:pStyle w:val="Prrafodelista"/>
+        <w:numPr>
+          <w:ilvl w:val="0"/>
+          <w:numId w:val="1"/>
+        </w:numPr>
+      </w:pPr>
+      <w:r>
+        <w:t>Test</w:t>
+      </w:r>
+    </w:p>
+    <w:p>
+      <w:pPr>
+        <w:pStyle w:val="Prrafodelista"/>
+        <w:numPr>
+          <w:ilvl w:val="1"/>
+          <w:numId w:val="1"/>
+        </w:numPr>
+      </w:pPr>
+      <w:r>
+        <w:t>Unit test</w:t>
+      </w:r>
+    </w:p>
+    <w:p>
+      <w:pPr>
+        <w:pStyle w:val="Prrafodelista"/>
+        <w:numPr>
+          <w:ilvl w:val="1"/>
+          <w:numId w:val="1"/>
+        </w:numPr>
+      </w:pPr>
+      <w:r>
+        <w:t>A</w:t>
+      </w:r>
+      <w:r>
+        <w:t>ssert</w:t>
       </w:r>
     </w:p>
     <w:p>
@@ -170,12 +209,14 @@
           <w:highlight w:val="yellow"/>
         </w:rPr>
       </w:pPr>
+      <w:proofErr w:type="spellStart"/>
       <w:r>
         <w:rPr>
           <w:highlight w:val="yellow"/>
         </w:rPr>
-        <w:t>Test</w:t>
-      </w:r>
+        <w:t>Homeview</w:t>
+      </w:r>
+      <w:proofErr w:type="spellEnd"/>
     </w:p>
     <w:p>
       <w:pPr>
@@ -188,11 +229,19 @@
           <w:highlight w:val="yellow"/>
         </w:rPr>
       </w:pPr>
+      <w:proofErr w:type="spellStart"/>
       <w:r>
         <w:rPr>
           <w:highlight w:val="yellow"/>
         </w:rPr>
-        <w:t>Unit test</w:t>
+        <w:t>Actionlistener</w:t>
+      </w:r>
+      <w:proofErr w:type="spellEnd"/>
+      <w:r>
+        <w:rPr>
+          <w:highlight w:val="yellow"/>
+        </w:rPr>
+        <w:t>, override</w:t>
       </w:r>
     </w:p>
     <w:p>
@@ -210,8 +259,59 @@
         <w:rPr>
           <w:highlight w:val="yellow"/>
         </w:rPr>
-        <w:t>assert</w:t>
-      </w:r>
+        <w:t>List iteration</w:t>
+      </w:r>
+    </w:p>
+    <w:p>
+      <w:pPr>
+        <w:pStyle w:val="Prrafodelista"/>
+        <w:numPr>
+          <w:ilvl w:val="1"/>
+          <w:numId w:val="1"/>
+        </w:numPr>
+        <w:rPr>
+          <w:highlight w:val="yellow"/>
+        </w:rPr>
+      </w:pPr>
+      <w:proofErr w:type="gramStart"/>
+      <w:r>
+        <w:rPr>
+          <w:highlight w:val="yellow"/>
+        </w:rPr>
+        <w:t>Array direct</w:t>
+      </w:r>
+      <w:proofErr w:type="gramEnd"/>
+      <w:r>
+        <w:rPr>
+          <w:highlight w:val="yellow"/>
+        </w:rPr>
+        <w:t xml:space="preserve"> access</w:t>
+      </w:r>
+    </w:p>
+    <w:p>
+      <w:pPr>
+        <w:pStyle w:val="Prrafodelista"/>
+        <w:numPr>
+          <w:ilvl w:val="1"/>
+          <w:numId w:val="1"/>
+        </w:numPr>
+        <w:rPr>
+          <w:highlight w:val="yellow"/>
+        </w:rPr>
+      </w:pPr>
+      <w:r>
+        <w:rPr>
+          <w:highlight w:val="yellow"/>
+        </w:rPr>
+        <w:t>UI buttons…</w:t>
+      </w:r>
+    </w:p>
+    <w:p>
+      <w:pPr>
+        <w:rPr>
+          <w:highlight w:val="yellow"/>
+        </w:rPr>
+      </w:pPr>
     </w:p>
     <w:p/>
     <w:p>
@@ -289,6 +389,7 @@
     </w:p>
     <w:p>
       <w:r>
+        <w:lastRenderedPageBreak/>
         <w:t xml:space="preserve">Private, </w:t>
       </w:r>
       <w:proofErr w:type="gramStart"/>

</xml_diff>

<commit_message>
v6.0.0 Database Development- Defining the interface, Implementing the mysql Db
v6.0.0 Database Integration - Defining the interface, Implementing the mysql Db:
- interface create in Java abstracting the mockup
- mysql installed
- physical schema added
- default initial data script added
- sql statements created
</commit_message>
<xml_diff>
--- a/documentation/Criteria C.docx
+++ b/documentation/Criteria C.docx
@@ -13,7 +13,216 @@
     </w:p>
     <w:p>
       <w:r>
-        <w:t>My Criteria C Notes:</w:t>
+        <w:t>Project structure</w:t>
+      </w:r>
+    </w:p>
+    <w:p>
+      <w:r>
+        <w:t>Extensibility</w:t>
+      </w:r>
+    </w:p>
+    <w:p>
+      <w:r>
+        <w:t xml:space="preserve">Data structure: arrays, collections… </w:t>
+      </w:r>
+      <w:r>
+        <w:t>justify choice</w:t>
+      </w:r>
+    </w:p>
+    <w:p>
+      <w:r>
+        <w:t>Algorithmic: flag, accumulator, early break o</w:t>
+      </w:r>
+      <w:r>
+        <w:t>r return, iteration and conditions</w:t>
+      </w:r>
+    </w:p>
+    <w:p>
+      <w:r>
+        <w:t>OOP: abstraction, polymorphism,inheritace,encapsulation</w:t>
+      </w:r>
+    </w:p>
+    <w:p>
+      <w:r>
+        <w:t>Concurrency</w:t>
+      </w:r>
+    </w:p>
+    <w:p>
+      <w:r>
+        <w:t>Listener/event</w:t>
+      </w:r>
+    </w:p>
+    <w:p>
+      <w:r>
+        <w:t>Exception Handling</w:t>
+      </w:r>
+    </w:p>
+    <w:p>
+      <w:r>
+        <w:t>Modularity package, library, modules</w:t>
+      </w:r>
+    </w:p>
+    <w:p>
+      <w:r>
+        <w:t>Test: integration, unit</w:t>
+      </w:r>
+    </w:p>
+    <w:p>
+      <w:r>
+        <w:t>Maintenance</w:t>
+      </w:r>
+    </w:p>
+    <w:p>
+      <w:r>
+        <w:t>Readibility</w:t>
+      </w:r>
+    </w:p>
+    <w:p>
+      <w:r>
+        <w:t>Performance</w:t>
+      </w:r>
+    </w:p>
+    <w:p>
+      <w:r>
+        <w:t>Scope and lifetime</w:t>
+      </w:r>
+    </w:p>
+    <w:p>
+      <w:r>
+        <w:t>Private, public , protected</w:t>
+      </w:r>
+    </w:p>
+    <w:p>
+      <w:r>
+        <w:t>Static, constant, immutable</w:t>
+      </w:r>
+    </w:p>
+    <w:p>
+      <w:r>
+        <w:t>DB transaction, SQL, connection , list as return queries, insert/retrieve</w:t>
+      </w:r>
+    </w:p>
+    <w:p/>
+    <w:p/>
+    <w:p>
+      <w:pPr>
+        <w:rPr>
+          <w:rFonts w:asciiTheme="majorHAnsi" w:eastAsiaTheme="majorEastAsia" w:hAnsiTheme="majorHAnsi" w:cstheme="majorBidi"/>
+          <w:color w:val="0F4761" w:themeColor="accent1" w:themeShade="BF"/>
+          <w:sz w:val="40"/>
+          <w:szCs w:val="40"/>
+        </w:rPr>
+      </w:pPr>
+      <w:r>
+        <w:br w:type="page"/>
+      </w:r>
+    </w:p>
+    <w:p>
+      <w:pPr>
+        <w:pStyle w:val="Ttulo1"/>
+      </w:pPr>
+      <w:r>
+        <w:lastRenderedPageBreak/>
+        <w:t>Overview</w:t>
+      </w:r>
+    </w:p>
+    <w:p>
+      <w:pPr>
+        <w:pStyle w:val="Ttulo2"/>
+      </w:pPr>
+      <w:r>
+        <w:t>Project Structure</w:t>
+      </w:r>
+    </w:p>
+    <w:p>
+      <w:r>
+        <w:t>We divided our project into the following java packages to get more modularity , facilitate maintenance (debug, test) and decouple the development.</w:t>
+      </w:r>
+    </w:p>
+    <w:p>
+      <w:r>
+        <w:t xml:space="preserve">Db for the </w:t>
+      </w:r>
+      <w:r>
+        <w:t xml:space="preserve">java </w:t>
+      </w:r>
+      <w:r>
+        <w:t>database access</w:t>
+      </w:r>
+      <w:r>
+        <w:t xml:space="preserve"> and the sql scripts</w:t>
+      </w:r>
+    </w:p>
+    <w:p>
+      <w:r>
+        <w:t>Model for the domain model</w:t>
+      </w:r>
+    </w:p>
+    <w:p>
+      <w:r>
+        <w:t>Navigation and view for the view model</w:t>
+      </w:r>
+    </w:p>
+    <w:p>
+      <w:r>
+        <w:t>Service for the services that implements the games</w:t>
+      </w:r>
+    </w:p>
+    <w:p>
+      <w:r>
+        <w:t>And utils for transversal functionalities</w:t>
+      </w:r>
+    </w:p>
+    <w:p>
+      <w:r>
+        <w:drawing>
+          <wp:inline distT="0" distB="0" distL="0" distR="0" wp14:anchorId="7AEA1700" wp14:editId="586CC477">
+            <wp:extent cx="4791744" cy="3543795"/>
+            <wp:effectExtent l="0" t="0" r="8890" b="0"/>
+            <wp:docPr id="1331827519" name="Imagen 1" descr="Interfaz de usuario gráfica, Tabla&#10;&#10;El contenido generado por IA puede ser incorrecto."/>
+            <wp:cNvGraphicFramePr>
+              <a:graphicFrameLocks xmlns:a="http://schemas.openxmlformats.org/drawingml/2006/main" noChangeAspect="1"/>
+            </wp:cNvGraphicFramePr>
+            <a:graphic xmlns:a="http://schemas.openxmlformats.org/drawingml/2006/main">
+              <a:graphicData uri="http://schemas.openxmlformats.org/drawingml/2006/picture">
+                <pic:pic xmlns:pic="http://schemas.openxmlformats.org/drawingml/2006/picture">
+                  <pic:nvPicPr>
+                    <pic:cNvPr id="1331827519" name="Imagen 1" descr="Interfaz de usuario gráfica, Tabla&#10;&#10;El contenido generado por IA puede ser incorrecto."/>
+                    <pic:cNvPicPr/>
+                  </pic:nvPicPr>
+                  <pic:blipFill>
+                    <a:blip r:embed="rId5"/>
+                    <a:stretch>
+                      <a:fillRect/>
+                    </a:stretch>
+                  </pic:blipFill>
+                  <pic:spPr>
+                    <a:xfrm>
+                      <a:off x="0" y="0"/>
+                      <a:ext cx="4791744" cy="3543795"/>
+                    </a:xfrm>
+                    <a:prstGeom prst="rect">
+                      <a:avLst/>
+                    </a:prstGeom>
+                  </pic:spPr>
+                </pic:pic>
+              </a:graphicData>
+            </a:graphic>
+          </wp:inline>
+        </w:drawing>
+      </w:r>
+    </w:p>
+    <w:p>
+      <w:pPr>
+        <w:pStyle w:val="Ttulo2"/>
+      </w:pPr>
+      <w:r>
+        <w:t>Unit Testing/Database</w:t>
+      </w:r>
+    </w:p>
+    <w:p>
+      <w:r>
+        <w:t>On my main function we used argument to three modes that you may pass at the start command:</w:t>
       </w:r>
     </w:p>
     <w:p>
@@ -21,11 +230,202 @@
         <w:pStyle w:val="Prrafodelista"/>
         <w:numPr>
           <w:ilvl w:val="0"/>
-          <w:numId w:val="1"/>
-        </w:numPr>
-      </w:pPr>
-      <w:r>
-        <w:t>Project Structure, modularity, maintenance, // development</w:t>
+          <w:numId w:val="3"/>
+        </w:numPr>
+      </w:pPr>
+      <w:r>
+        <w:t>Unit test mode, so that the application perform all the unit test</w:t>
+      </w:r>
+    </w:p>
+    <w:p>
+      <w:pPr>
+        <w:pStyle w:val="Prrafodelista"/>
+        <w:numPr>
+          <w:ilvl w:val="0"/>
+          <w:numId w:val="3"/>
+        </w:numPr>
+      </w:pPr>
+      <w:r>
+        <w:t>DB Mockup/Actual DB, so that i could implement the java part without need of the actual database</w:t>
+      </w:r>
+    </w:p>
+    <w:p>
+      <w:pPr>
+        <w:pStyle w:val="Prrafodelista"/>
+        <w:numPr>
+          <w:ilvl w:val="0"/>
+          <w:numId w:val="3"/>
+        </w:numPr>
+      </w:pPr>
+      <w:r>
+        <w:t>Production mode, which is the one used for usual usage and deployment to our clients</w:t>
+      </w:r>
+    </w:p>
+    <w:p>
+      <w:pPr>
+        <w:ind w:left="360"/>
+      </w:pPr>
+      <w:r>
+        <w:lastRenderedPageBreak/>
+        <w:drawing>
+          <wp:inline distT="0" distB="0" distL="0" distR="0" wp14:anchorId="76A98956" wp14:editId="6FC73CCA">
+            <wp:extent cx="3421103" cy="3359150"/>
+            <wp:effectExtent l="0" t="0" r="8255" b="0"/>
+            <wp:docPr id="317049952" name="Imagen 1" descr="Texto&#10;&#10;El contenido generado por IA puede ser incorrecto."/>
+            <wp:cNvGraphicFramePr>
+              <a:graphicFrameLocks xmlns:a="http://schemas.openxmlformats.org/drawingml/2006/main" noChangeAspect="1"/>
+            </wp:cNvGraphicFramePr>
+            <a:graphic xmlns:a="http://schemas.openxmlformats.org/drawingml/2006/main">
+              <a:graphicData uri="http://schemas.openxmlformats.org/drawingml/2006/picture">
+                <pic:pic xmlns:pic="http://schemas.openxmlformats.org/drawingml/2006/picture">
+                  <pic:nvPicPr>
+                    <pic:cNvPr id="317049952" name="Imagen 1" descr="Texto&#10;&#10;El contenido generado por IA puede ser incorrecto."/>
+                    <pic:cNvPicPr/>
+                  </pic:nvPicPr>
+                  <pic:blipFill>
+                    <a:blip r:embed="rId6"/>
+                    <a:stretch>
+                      <a:fillRect/>
+                    </a:stretch>
+                  </pic:blipFill>
+                  <pic:spPr>
+                    <a:xfrm>
+                      <a:off x="0" y="0"/>
+                      <a:ext cx="3425138" cy="3363112"/>
+                    </a:xfrm>
+                    <a:prstGeom prst="rect">
+                      <a:avLst/>
+                    </a:prstGeom>
+                  </pic:spPr>
+                </pic:pic>
+              </a:graphicData>
+            </a:graphic>
+          </wp:inline>
+        </w:drawing>
+      </w:r>
+    </w:p>
+    <w:p>
+      <w:pPr>
+        <w:pStyle w:val="Ttulo2"/>
+      </w:pPr>
+      <w:r>
+        <w:t>Comments</w:t>
+      </w:r>
+    </w:p>
+    <w:p>
+      <w:r>
+        <w:t>We took care of commenting all class and methods, and sometimes add comments to the code to make it readable and maintenable:</w:t>
+      </w:r>
+    </w:p>
+    <w:p>
+      <w:r>
+        <w:drawing>
+          <wp:inline distT="0" distB="0" distL="0" distR="0" wp14:anchorId="45871752" wp14:editId="45BB8AC5">
+            <wp:extent cx="4724414" cy="3019425"/>
+            <wp:effectExtent l="0" t="0" r="0" b="0"/>
+            <wp:docPr id="914914721" name="Imagen 1" descr="Interfaz de usuario gráfica, Texto, Aplicación, Correo electrónico&#10;&#10;El contenido generado por IA puede ser incorrecto."/>
+            <wp:cNvGraphicFramePr>
+              <a:graphicFrameLocks xmlns:a="http://schemas.openxmlformats.org/drawingml/2006/main" noChangeAspect="1"/>
+            </wp:cNvGraphicFramePr>
+            <a:graphic xmlns:a="http://schemas.openxmlformats.org/drawingml/2006/main">
+              <a:graphicData uri="http://schemas.openxmlformats.org/drawingml/2006/picture">
+                <pic:pic xmlns:pic="http://schemas.openxmlformats.org/drawingml/2006/picture">
+                  <pic:nvPicPr>
+                    <pic:cNvPr id="914914721" name="Imagen 1" descr="Interfaz de usuario gráfica, Texto, Aplicación, Correo electrónico&#10;&#10;El contenido generado por IA puede ser incorrecto."/>
+                    <pic:cNvPicPr/>
+                  </pic:nvPicPr>
+                  <pic:blipFill>
+                    <a:blip r:embed="rId7"/>
+                    <a:stretch>
+                      <a:fillRect/>
+                    </a:stretch>
+                  </pic:blipFill>
+                  <pic:spPr>
+                    <a:xfrm>
+                      <a:off x="0" y="0"/>
+                      <a:ext cx="4724414" cy="3019425"/>
+                    </a:xfrm>
+                    <a:prstGeom prst="rect">
+                      <a:avLst/>
+                    </a:prstGeom>
+                  </pic:spPr>
+                </pic:pic>
+              </a:graphicData>
+            </a:graphic>
+          </wp:inline>
+        </w:drawing>
+      </w:r>
+    </w:p>
+    <w:p>
+      <w:pPr>
+        <w:pStyle w:val="Ttulo1"/>
+      </w:pPr>
+      <w:r>
+        <w:lastRenderedPageBreak/>
+        <w:t>Java Package Details</w:t>
+      </w:r>
+    </w:p>
+    <w:p>
+      <w:pPr>
+        <w:pStyle w:val="Ttulo2"/>
+      </w:pPr>
+      <w:r>
+        <w:t>Model</w:t>
+      </w:r>
+      <w:r>
+        <w:t xml:space="preserve">, </w:t>
+      </w:r>
+      <w:r>
+        <w:t>DB</w:t>
+      </w:r>
+    </w:p>
+    <w:p>
+      <w:pPr>
+        <w:pStyle w:val="Ttulo2"/>
+      </w:pPr>
+      <w:r>
+        <w:t>Service</w:t>
+      </w:r>
+    </w:p>
+    <w:p>
+      <w:pPr>
+        <w:pStyle w:val="Ttulo2"/>
+      </w:pPr>
+      <w:r>
+        <w:t>View</w:t>
+      </w:r>
+    </w:p>
+    <w:p>
+      <w:pPr>
+        <w:pStyle w:val="Ttulo2"/>
+      </w:pPr>
+      <w:r>
+        <w:t>Navigation</w:t>
+      </w:r>
+    </w:p>
+    <w:p>
+      <w:pPr>
+        <w:pStyle w:val="Ttulo2"/>
+      </w:pPr>
+      <w:r>
+        <w:t>Utils</w:t>
+      </w:r>
+    </w:p>
+    <w:p>
+      <w:r>
+        <w:t>For each of them show the listing of their classes and focus on:</w:t>
+      </w:r>
+    </w:p>
+    <w:p>
+      <w:pPr>
+        <w:pStyle w:val="Prrafodelista"/>
+        <w:numPr>
+          <w:ilvl w:val="0"/>
+          <w:numId w:val="4"/>
+        </w:numPr>
+      </w:pPr>
+      <w:r>
+        <w:t>Model (forgotten before)</w:t>
       </w:r>
     </w:p>
     <w:p>
@@ -37,7 +437,19 @@
         </w:numPr>
       </w:pPr>
       <w:r>
-        <w:t>Model, Db, View, Utils, logic</w:t>
+        <w:t xml:space="preserve">constructor override </w:t>
+      </w:r>
+    </w:p>
+    <w:p>
+      <w:pPr>
+        <w:pStyle w:val="Prrafodelista"/>
+        <w:numPr>
+          <w:ilvl w:val="1"/>
+          <w:numId w:val="1"/>
+        </w:numPr>
+      </w:pPr>
+      <w:r>
+        <w:t>private constructor</w:t>
       </w:r>
     </w:p>
     <w:p>
@@ -49,7 +461,7 @@
         </w:numPr>
       </w:pPr>
       <w:r>
-        <w:t>Model (forgotten before)</w:t>
+        <w:t>// development</w:t>
       </w:r>
     </w:p>
     <w:p>
@@ -61,7 +473,19 @@
         </w:numPr>
       </w:pPr>
       <w:r>
-        <w:t xml:space="preserve">constructor override </w:t>
+        <w:t>Mockup</w:t>
+      </w:r>
+    </w:p>
+    <w:p>
+      <w:pPr>
+        <w:pStyle w:val="Prrafodelista"/>
+        <w:numPr>
+          <w:ilvl w:val="0"/>
+          <w:numId w:val="1"/>
+        </w:numPr>
+      </w:pPr>
+      <w:r>
+        <w:t>Inheritance</w:t>
       </w:r>
     </w:p>
     <w:p>
@@ -73,7 +497,7 @@
         </w:numPr>
       </w:pPr>
       <w:r>
-        <w:t>private constructor</w:t>
+        <w:t>Model DbId</w:t>
       </w:r>
     </w:p>
     <w:p>
@@ -85,7 +509,7 @@
         </w:numPr>
       </w:pPr>
       <w:r>
-        <w:t>// development</w:t>
+        <w:t>Abstraction and polymorphisme</w:t>
       </w:r>
     </w:p>
     <w:p>
@@ -97,8 +521,239 @@
         </w:numPr>
       </w:pPr>
       <w:r>
+        <w:t>DbgMe and DbgMeAsStr in Model</w:t>
+      </w:r>
+    </w:p>
+    <w:p>
+      <w:pPr>
+        <w:pStyle w:val="Prrafodelista"/>
+        <w:numPr>
+          <w:ilvl w:val="1"/>
+          <w:numId w:val="1"/>
+        </w:numPr>
+      </w:pPr>
+      <w:r>
+        <w:t>BaseView and Views</w:t>
+      </w:r>
+    </w:p>
+    <w:p>
+      <w:pPr>
+        <w:pStyle w:val="Prrafodelista"/>
+        <w:numPr>
+          <w:ilvl w:val="1"/>
+          <w:numId w:val="1"/>
+        </w:numPr>
+      </w:pPr>
+      <w:r>
+        <w:t>DBid Model and game, player..</w:t>
+      </w:r>
+    </w:p>
+    <w:p>
+      <w:pPr>
+        <w:pStyle w:val="Prrafodelista"/>
+        <w:numPr>
+          <w:ilvl w:val="1"/>
+          <w:numId w:val="1"/>
+        </w:numPr>
+      </w:pPr>
+      <w:r>
+        <w:t>Abstract class AbtractGame</w:t>
+      </w:r>
+    </w:p>
+    <w:p>
+      <w:pPr>
+        <w:pStyle w:val="Prrafodelista"/>
+        <w:numPr>
+          <w:ilvl w:val="1"/>
+          <w:numId w:val="1"/>
+        </w:numPr>
+      </w:pPr>
+      <w:r>
+        <w:t>Interface DB Mockup</w:t>
+      </w:r>
+    </w:p>
+    <w:p>
+      <w:pPr>
+        <w:pStyle w:val="Prrafodelista"/>
+        <w:numPr>
+          <w:ilvl w:val="0"/>
+          <w:numId w:val="1"/>
+        </w:numPr>
+      </w:pPr>
+      <w:r>
+        <w:t>Main parameters, testability, maintenance</w:t>
+      </w:r>
+    </w:p>
+    <w:p>
+      <w:pPr>
+        <w:pStyle w:val="Prrafodelista"/>
+        <w:numPr>
+          <w:ilvl w:val="1"/>
+          <w:numId w:val="1"/>
+        </w:numPr>
+      </w:pPr>
+      <w:r>
+        <w:t xml:space="preserve">Test Mode in Main </w:t>
+      </w:r>
+    </w:p>
+    <w:p>
+      <w:pPr>
+        <w:pStyle w:val="Prrafodelista"/>
+        <w:numPr>
+          <w:ilvl w:val="0"/>
+          <w:numId w:val="1"/>
+        </w:numPr>
+      </w:pPr>
+      <w:r>
+        <w:t>Test</w:t>
+      </w:r>
+    </w:p>
+    <w:p>
+      <w:pPr>
+        <w:pStyle w:val="Prrafodelista"/>
+        <w:numPr>
+          <w:ilvl w:val="1"/>
+          <w:numId w:val="1"/>
+        </w:numPr>
+      </w:pPr>
+      <w:r>
+        <w:t>Unit test (Unit test by AI / chaptgpt forgotten)</w:t>
+      </w:r>
+    </w:p>
+    <w:p>
+      <w:pPr>
+        <w:pStyle w:val="Prrafodelista"/>
+        <w:numPr>
+          <w:ilvl w:val="1"/>
+          <w:numId w:val="1"/>
+        </w:numPr>
+      </w:pPr>
+      <w:r>
+        <w:t>Assert</w:t>
+      </w:r>
+      <w:r>
+        <w:t xml:space="preserve"> function</w:t>
+      </w:r>
+    </w:p>
+    <w:p>
+      <w:pPr>
+        <w:pStyle w:val="Prrafodelista"/>
+        <w:numPr>
+          <w:ilvl w:val="0"/>
+          <w:numId w:val="1"/>
+        </w:numPr>
+      </w:pPr>
+      <w:r>
+        <w:t>Java special  complexity:</w:t>
+      </w:r>
+    </w:p>
+    <w:p>
+      <w:pPr>
+        <w:pStyle w:val="Prrafodelista"/>
+        <w:numPr>
+          <w:ilvl w:val="1"/>
+          <w:numId w:val="1"/>
+        </w:numPr>
+      </w:pPr>
+      <w:r>
+        <w:t>Actionlistener</w:t>
+      </w:r>
+      <w:r>
+        <w:t xml:space="preserve"> in Views</w:t>
+      </w:r>
+    </w:p>
+    <w:p>
+      <w:pPr>
+        <w:pStyle w:val="Prrafodelista"/>
+        <w:numPr>
+          <w:ilvl w:val="1"/>
+          <w:numId w:val="1"/>
+        </w:numPr>
+      </w:pPr>
+      <w:r>
+        <w:t>GameEndListener</w:t>
+      </w:r>
+    </w:p>
+    <w:p>
+      <w:pPr>
+        <w:pStyle w:val="Prrafodelista"/>
+        <w:numPr>
+          <w:ilvl w:val="1"/>
+          <w:numId w:val="1"/>
+        </w:numPr>
+      </w:pPr>
+      <w:r>
+        <w:t>UI button</w:t>
+      </w:r>
+      <w:r>
+        <w:t>s and swing library</w:t>
+      </w:r>
+    </w:p>
+    <w:p>
+      <w:pPr>
+        <w:pStyle w:val="Prrafodelista"/>
+        <w:numPr>
+          <w:ilvl w:val="0"/>
+          <w:numId w:val="1"/>
+        </w:numPr>
+      </w:pPr>
+      <w:r>
+        <w:t xml:space="preserve">Algorithmic </w:t>
+      </w:r>
+    </w:p>
+    <w:p>
+      <w:pPr>
+        <w:pStyle w:val="Prrafodelista"/>
+        <w:numPr>
+          <w:ilvl w:val="1"/>
+          <w:numId w:val="1"/>
+        </w:numPr>
+      </w:pPr>
+      <w:r>
+        <w:t>List iteration</w:t>
+      </w:r>
+      <w:r>
+        <w:t>, ArrayList, List, arrays</w:t>
+      </w:r>
+    </w:p>
+    <w:p>
+      <w:pPr>
+        <w:pStyle w:val="Prrafodelista"/>
+        <w:numPr>
+          <w:ilvl w:val="1"/>
+          <w:numId w:val="1"/>
+        </w:numPr>
+      </w:pPr>
+      <w:r>
+        <w:t>Array direct access</w:t>
+      </w:r>
+    </w:p>
+    <w:p>
+      <w:pPr>
+        <w:pStyle w:val="Prrafodelista"/>
+        <w:numPr>
+          <w:ilvl w:val="0"/>
+          <w:numId w:val="1"/>
+        </w:numPr>
+      </w:pPr>
+      <w:r>
         <w:t>Mockup</w:t>
       </w:r>
+      <w:r>
+        <w:tab/>
+      </w:r>
+    </w:p>
+    <w:p>
+      <w:pPr>
+        <w:pStyle w:val="Prrafodelista"/>
+        <w:numPr>
+          <w:ilvl w:val="1"/>
+          <w:numId w:val="1"/>
+        </w:numPr>
+      </w:pPr>
+      <w:r>
+        <w:t>List iterate, add ,remove,update</w:t>
+      </w:r>
     </w:p>
     <w:p>
       <w:pPr>
@@ -109,7 +764,7 @@
         </w:numPr>
       </w:pPr>
       <w:r>
-        <w:t>Inheritance</w:t>
+        <w:t>Comments : readability and understandibility</w:t>
       </w:r>
     </w:p>
     <w:p>
@@ -121,273 +776,7 @@
         </w:numPr>
       </w:pPr>
       <w:r>
-        <w:t xml:space="preserve">Model </w:t>
-      </w:r>
-      <w:proofErr w:type="spellStart"/>
-      <w:r>
-        <w:t>DbId</w:t>
-      </w:r>
-      <w:proofErr w:type="spellEnd"/>
-    </w:p>
-    <w:p>
-      <w:pPr>
-        <w:pStyle w:val="Prrafodelista"/>
-        <w:numPr>
-          <w:ilvl w:val="0"/>
-          <w:numId w:val="1"/>
-        </w:numPr>
-      </w:pPr>
-      <w:r>
-        <w:t xml:space="preserve">Abstraction and </w:t>
-      </w:r>
-      <w:proofErr w:type="spellStart"/>
-      <w:r>
-        <w:t>polymorphisme</w:t>
-      </w:r>
-      <w:proofErr w:type="spellEnd"/>
-    </w:p>
-    <w:p>
-      <w:pPr>
-        <w:pStyle w:val="Prrafodelista"/>
-        <w:numPr>
-          <w:ilvl w:val="1"/>
-          <w:numId w:val="1"/>
-        </w:numPr>
-      </w:pPr>
-      <w:proofErr w:type="spellStart"/>
-      <w:r>
-        <w:t>DbgMe</w:t>
-      </w:r>
-      <w:proofErr w:type="spellEnd"/>
-      <w:r>
-        <w:t xml:space="preserve"> and </w:t>
-      </w:r>
-      <w:proofErr w:type="spellStart"/>
-      <w:r>
-        <w:t>DbgMeAsStr</w:t>
-      </w:r>
-      <w:proofErr w:type="spellEnd"/>
-      <w:r>
-        <w:t xml:space="preserve"> in Model</w:t>
-      </w:r>
-    </w:p>
-    <w:p>
-      <w:pPr>
-        <w:pStyle w:val="Prrafodelista"/>
-        <w:numPr>
-          <w:ilvl w:val="0"/>
-          <w:numId w:val="1"/>
-        </w:numPr>
-      </w:pPr>
-      <w:r>
-        <w:t>Main parameters, testability, maintenance</w:t>
-      </w:r>
-    </w:p>
-    <w:p>
-      <w:pPr>
-        <w:pStyle w:val="Prrafodelista"/>
-        <w:numPr>
-          <w:ilvl w:val="1"/>
-          <w:numId w:val="1"/>
-        </w:numPr>
-      </w:pPr>
-      <w:r>
-        <w:t xml:space="preserve">Test Mode in Main </w:t>
-      </w:r>
-    </w:p>
-    <w:p>
-      <w:pPr>
-        <w:pStyle w:val="Prrafodelista"/>
-        <w:numPr>
-          <w:ilvl w:val="0"/>
-          <w:numId w:val="1"/>
-        </w:numPr>
-      </w:pPr>
-      <w:r>
-        <w:t>Test</w:t>
-      </w:r>
-    </w:p>
-    <w:p>
-      <w:pPr>
-        <w:pStyle w:val="Prrafodelista"/>
-        <w:numPr>
-          <w:ilvl w:val="1"/>
-          <w:numId w:val="1"/>
-        </w:numPr>
-      </w:pPr>
-      <w:r>
-        <w:t>Unit test</w:t>
-      </w:r>
-      <w:r>
-        <w:t xml:space="preserve"> (Unit test by AI / </w:t>
-      </w:r>
-      <w:proofErr w:type="spellStart"/>
-      <w:r>
-        <w:t>chaptgpt</w:t>
-      </w:r>
-      <w:proofErr w:type="spellEnd"/>
-      <w:r>
-        <w:t xml:space="preserve"> forgotten)</w:t>
-      </w:r>
-    </w:p>
-    <w:p>
-      <w:pPr>
-        <w:pStyle w:val="Prrafodelista"/>
-        <w:numPr>
-          <w:ilvl w:val="1"/>
-          <w:numId w:val="1"/>
-        </w:numPr>
-      </w:pPr>
-      <w:r>
-        <w:t>A</w:t>
-      </w:r>
-      <w:r>
-        <w:t>ssert</w:t>
-      </w:r>
-    </w:p>
-    <w:p>
-      <w:pPr>
-        <w:pStyle w:val="Prrafodelista"/>
-        <w:numPr>
-          <w:ilvl w:val="0"/>
-          <w:numId w:val="1"/>
-        </w:numPr>
-      </w:pPr>
-      <w:proofErr w:type="spellStart"/>
-      <w:r>
-        <w:t>Homeview</w:t>
-      </w:r>
-      <w:proofErr w:type="spellEnd"/>
-    </w:p>
-    <w:p>
-      <w:pPr>
-        <w:pStyle w:val="Prrafodelista"/>
-        <w:numPr>
-          <w:ilvl w:val="1"/>
-          <w:numId w:val="1"/>
-        </w:numPr>
-      </w:pPr>
-      <w:proofErr w:type="spellStart"/>
-      <w:r>
-        <w:t>Actionlistener</w:t>
-      </w:r>
-      <w:proofErr w:type="spellEnd"/>
-      <w:r>
-        <w:t>, override</w:t>
-      </w:r>
-    </w:p>
-    <w:p>
-      <w:pPr>
-        <w:pStyle w:val="Prrafodelista"/>
-        <w:numPr>
-          <w:ilvl w:val="1"/>
-          <w:numId w:val="1"/>
-        </w:numPr>
-      </w:pPr>
-      <w:r>
-        <w:t>List iteration</w:t>
-      </w:r>
-    </w:p>
-    <w:p>
-      <w:pPr>
-        <w:pStyle w:val="Prrafodelista"/>
-        <w:numPr>
-          <w:ilvl w:val="1"/>
-          <w:numId w:val="1"/>
-        </w:numPr>
-      </w:pPr>
-      <w:proofErr w:type="gramStart"/>
-      <w:r>
-        <w:t>Array direct</w:t>
-      </w:r>
-      <w:proofErr w:type="gramEnd"/>
-      <w:r>
-        <w:t xml:space="preserve"> access</w:t>
-      </w:r>
-    </w:p>
-    <w:p>
-      <w:pPr>
-        <w:pStyle w:val="Prrafodelista"/>
-        <w:numPr>
-          <w:ilvl w:val="1"/>
-          <w:numId w:val="1"/>
-        </w:numPr>
-      </w:pPr>
-      <w:r>
-        <w:t>UI buttons…</w:t>
-      </w:r>
-    </w:p>
-    <w:p>
-      <w:pPr>
-        <w:pStyle w:val="Prrafodelista"/>
-        <w:numPr>
-          <w:ilvl w:val="0"/>
-          <w:numId w:val="1"/>
-        </w:numPr>
-      </w:pPr>
-      <w:r>
-        <w:t>Mockup</w:t>
-      </w:r>
-      <w:r>
-        <w:tab/>
-      </w:r>
-    </w:p>
-    <w:p>
-      <w:pPr>
-        <w:pStyle w:val="Prrafodelista"/>
-        <w:numPr>
-          <w:ilvl w:val="1"/>
-          <w:numId w:val="1"/>
-        </w:numPr>
-      </w:pPr>
-      <w:r>
-        <w:t xml:space="preserve">List iterate, </w:t>
-      </w:r>
-      <w:proofErr w:type="gramStart"/>
-      <w:r>
-        <w:t>add ,</w:t>
-      </w:r>
-      <w:proofErr w:type="spellStart"/>
-      <w:r>
-        <w:t>remove</w:t>
-      </w:r>
-      <w:proofErr w:type="gramEnd"/>
-      <w:r>
-        <w:t>,update</w:t>
-      </w:r>
-      <w:proofErr w:type="spellEnd"/>
-    </w:p>
-    <w:p>
-      <w:pPr>
-        <w:pStyle w:val="Prrafodelista"/>
-        <w:numPr>
-          <w:ilvl w:val="0"/>
-          <w:numId w:val="1"/>
-        </w:numPr>
-      </w:pPr>
-      <w:proofErr w:type="gramStart"/>
-      <w:r>
-        <w:t>Comments :</w:t>
-      </w:r>
-      <w:proofErr w:type="gramEnd"/>
-      <w:r>
-        <w:t xml:space="preserve"> readability and </w:t>
-      </w:r>
-      <w:proofErr w:type="spellStart"/>
-      <w:r>
-        <w:t>understandibility</w:t>
-      </w:r>
-      <w:proofErr w:type="spellEnd"/>
-    </w:p>
-    <w:p>
-      <w:pPr>
-        <w:pStyle w:val="Prrafodelista"/>
-        <w:numPr>
-          <w:ilvl w:val="1"/>
-          <w:numId w:val="1"/>
-        </w:numPr>
-      </w:pPr>
-      <w:r>
+        <w:lastRenderedPageBreak/>
         <w:t>For classes, variables, functions</w:t>
       </w:r>
     </w:p>
@@ -416,21 +805,13 @@
           <w:u w:val="none"/>
         </w:rPr>
       </w:pPr>
-      <w:hyperlink r:id="rId5" w:history="1">
+      <w:hyperlink r:id="rId8" w:history="1">
         <w:r>
           <w:rPr>
             <w:rStyle w:val="Hipervnculo"/>
           </w:rPr>
-          <w:t xml:space="preserve">Navigation and </w:t>
+          <w:t>Navigation and AppStatus</w:t>
         </w:r>
-        <w:proofErr w:type="spellStart"/>
-        <w:r>
-          <w:rPr>
-            <w:rStyle w:val="Hipervnculo"/>
-          </w:rPr>
-          <w:t>AppStatus</w:t>
-        </w:r>
-        <w:proofErr w:type="spellEnd"/>
       </w:hyperlink>
     </w:p>
     <w:p>
@@ -463,127 +844,210 @@
           <w:numId w:val="1"/>
         </w:numPr>
         <w:rPr>
-          <w:highlight w:val="yellow"/>
+          <w:rStyle w:val="Hipervnculo"/>
+          <w:color w:val="auto"/>
+          <w:u w:val="none"/>
         </w:rPr>
       </w:pPr>
       <w:r>
         <w:rPr>
-          <w:highlight w:val="yellow"/>
+          <w:rStyle w:val="Hipervnculo"/>
+          <w:color w:val="auto"/>
+          <w:u w:val="none"/>
         </w:rPr>
-        <w:t>Base View abstraction, inheritance, polymorphism</w:t>
-      </w:r>
-    </w:p>
-    <w:p>
-      <w:pPr>
+        <w:t>Database access classes</w:t>
+      </w:r>
+    </w:p>
+    <w:p>
+      <w:pPr>
+        <w:pStyle w:val="Prrafodelista"/>
+        <w:numPr>
+          <w:ilvl w:val="0"/>
+          <w:numId w:val="1"/>
+        </w:numPr>
         <w:rPr>
-          <w:highlight w:val="yellow"/>
+          <w:rStyle w:val="Hipervnculo"/>
+          <w:color w:val="auto"/>
+          <w:u w:val="none"/>
         </w:rPr>
       </w:pPr>
-    </w:p>
-    <w:p/>
-    <w:p>
-      <w:r>
-        <w:t xml:space="preserve">Data structure: arrays, collections… </w:t>
-      </w:r>
-      <w:r>
-        <w:t>justify choice</w:t>
-      </w:r>
-    </w:p>
-    <w:p>
-      <w:r>
-        <w:t>Algorithmic: flag, accumulator, early break o</w:t>
-      </w:r>
-      <w:r>
-        <w:t>r return, iteration and conditions</w:t>
-      </w:r>
-    </w:p>
-    <w:p>
-      <w:r>
-        <w:t xml:space="preserve">OOP: abstraction, </w:t>
-      </w:r>
-      <w:proofErr w:type="spellStart"/>
-      <w:proofErr w:type="gramStart"/>
-      <w:r>
-        <w:t>polymorphism,inheritace</w:t>
-      </w:r>
-      <w:proofErr w:type="gramEnd"/>
-      <w:r>
-        <w:t>,encapsulation</w:t>
-      </w:r>
-      <w:proofErr w:type="spellEnd"/>
+      <w:r>
+        <w:rPr>
+          <w:rStyle w:val="Hipervnculo"/>
+          <w:color w:val="auto"/>
+          <w:u w:val="none"/>
+        </w:rPr>
+        <w:t>SQL integration</w:t>
+      </w:r>
+    </w:p>
+    <w:p>
+      <w:r>
+        <w:t>Add some UML class diagram anywhere you can</w:t>
+      </w:r>
+    </w:p>
+    <w:p>
+      <w:pPr>
+        <w:pStyle w:val="Ttulo1"/>
+      </w:pPr>
+      <w:r>
+        <w:t>Database:</w:t>
+      </w:r>
+    </w:p>
+    <w:p>
+      <w:pPr>
+        <w:pStyle w:val="Ttulo2"/>
+      </w:pPr>
+      <w:r>
+        <w:t>Mockup</w:t>
+      </w:r>
+    </w:p>
+    <w:p>
+      <w:r>
+        <w:t>We decided to use a mockup of the database and delay its full implementation at the end of the project</w:t>
+      </w:r>
+      <w:r>
+        <w:t>.</w:t>
+      </w:r>
+    </w:p>
+    <w:p>
+      <w:pPr>
+        <w:pStyle w:val="Ttulo2"/>
+      </w:pPr>
+      <w:r>
+        <w:t>modeling</w:t>
+      </w:r>
+    </w:p>
+    <w:p>
+      <w:r>
+        <w:t>Modeled using sqldbm, we created unique name constraint for game and players, and of course all required primary key</w:t>
+      </w:r>
+    </w:p>
+    <w:p>
+      <w:r>
+        <w:drawing>
+          <wp:inline distT="0" distB="0" distL="0" distR="0" wp14:anchorId="1AD51CBF" wp14:editId="4578885E">
+            <wp:extent cx="5400040" cy="2787650"/>
+            <wp:effectExtent l="0" t="0" r="0" b="0"/>
+            <wp:docPr id="619308867" name="Imagen 1" descr="Interfaz de usuario gráfica, Aplicación&#10;&#10;El contenido generado por IA puede ser incorrecto."/>
+            <wp:cNvGraphicFramePr>
+              <a:graphicFrameLocks xmlns:a="http://schemas.openxmlformats.org/drawingml/2006/main" noChangeAspect="1"/>
+            </wp:cNvGraphicFramePr>
+            <a:graphic xmlns:a="http://schemas.openxmlformats.org/drawingml/2006/main">
+              <a:graphicData uri="http://schemas.openxmlformats.org/drawingml/2006/picture">
+                <pic:pic xmlns:pic="http://schemas.openxmlformats.org/drawingml/2006/picture">
+                  <pic:nvPicPr>
+                    <pic:cNvPr id="619308867" name="Imagen 1" descr="Interfaz de usuario gráfica, Aplicación&#10;&#10;El contenido generado por IA puede ser incorrecto."/>
+                    <pic:cNvPicPr/>
+                  </pic:nvPicPr>
+                  <pic:blipFill>
+                    <a:blip r:embed="rId9"/>
+                    <a:stretch>
+                      <a:fillRect/>
+                    </a:stretch>
+                  </pic:blipFill>
+                  <pic:spPr>
+                    <a:xfrm>
+                      <a:off x="0" y="0"/>
+                      <a:ext cx="5400040" cy="2787650"/>
+                    </a:xfrm>
+                    <a:prstGeom prst="rect">
+                      <a:avLst/>
+                    </a:prstGeom>
+                  </pic:spPr>
+                </pic:pic>
+              </a:graphicData>
+            </a:graphic>
+          </wp:inline>
+        </w:drawing>
+      </w:r>
+    </w:p>
+    <w:p>
+      <w:pPr>
+        <w:pStyle w:val="Ttulo2"/>
+      </w:pPr>
+      <w:r>
+        <w:t>Managing and developing</w:t>
+      </w:r>
+    </w:p>
+    <w:p>
+      <w:r>
+        <w:t>To easily manage, deploy and test it, we created 3 sql scripts to:</w:t>
+      </w:r>
+    </w:p>
+    <w:p>
+      <w:pPr>
+        <w:pStyle w:val="Prrafodelista"/>
+        <w:numPr>
+          <w:ilvl w:val="0"/>
+          <w:numId w:val="2"/>
+        </w:numPr>
+      </w:pPr>
+      <w:r>
+        <w:t>Create/update the scheme</w:t>
+      </w:r>
+    </w:p>
+    <w:p>
+      <w:pPr>
+        <w:pStyle w:val="Prrafodelista"/>
+        <w:numPr>
+          <w:ilvl w:val="0"/>
+          <w:numId w:val="2"/>
+        </w:numPr>
+      </w:pPr>
+      <w:r>
+        <w:t>Add initial values to our scheme</w:t>
+      </w:r>
+    </w:p>
+    <w:p>
+      <w:pPr>
+        <w:pStyle w:val="Prrafodelista"/>
+        <w:numPr>
+          <w:ilvl w:val="0"/>
+          <w:numId w:val="2"/>
+        </w:numPr>
+      </w:pPr>
+      <w:r>
+        <w:t>Test and implement our sql statements</w:t>
+      </w:r>
     </w:p>
     <w:p>
       <w:r>
         <w:lastRenderedPageBreak/>
-        <w:t>Concurrency</w:t>
-      </w:r>
-    </w:p>
-    <w:p>
-      <w:r>
-        <w:t>Listener/event</w:t>
-      </w:r>
-    </w:p>
-    <w:p>
-      <w:r>
-        <w:t>Modularity package, library, modules</w:t>
-      </w:r>
-    </w:p>
-    <w:p>
-      <w:r>
-        <w:t>Test: integration, unit</w:t>
-      </w:r>
-    </w:p>
-    <w:p>
-      <w:r>
-        <w:t>Maintenance</w:t>
-      </w:r>
-    </w:p>
-    <w:p>
-      <w:proofErr w:type="spellStart"/>
-      <w:r>
-        <w:t>Readibility</w:t>
-      </w:r>
-      <w:proofErr w:type="spellEnd"/>
-    </w:p>
-    <w:p>
-      <w:r>
-        <w:t>Performance</w:t>
-      </w:r>
-    </w:p>
-    <w:p>
-      <w:r>
-        <w:t>Scope and lifetime</w:t>
-      </w:r>
-    </w:p>
-    <w:p>
-      <w:r>
-        <w:t xml:space="preserve">Private, </w:t>
-      </w:r>
-      <w:proofErr w:type="gramStart"/>
-      <w:r>
-        <w:t>public ,</w:t>
-      </w:r>
-      <w:proofErr w:type="gramEnd"/>
-      <w:r>
-        <w:t xml:space="preserve"> protected</w:t>
-      </w:r>
-    </w:p>
-    <w:p>
-      <w:r>
-        <w:t>Static, constant, immutable</w:t>
-      </w:r>
-    </w:p>
-    <w:p>
-      <w:r>
-        <w:t xml:space="preserve">DB transaction, SQL, </w:t>
-      </w:r>
-      <w:proofErr w:type="gramStart"/>
-      <w:r>
-        <w:t>connection ,</w:t>
-      </w:r>
-      <w:proofErr w:type="gramEnd"/>
-      <w:r>
-        <w:t xml:space="preserve"> list as return queries, insert/retrieve</w:t>
+        <w:drawing>
+          <wp:inline distT="0" distB="0" distL="0" distR="0" wp14:anchorId="4B65D2C7" wp14:editId="2F0EEDBA">
+            <wp:extent cx="5400040" cy="2835275"/>
+            <wp:effectExtent l="0" t="0" r="0" b="3175"/>
+            <wp:docPr id="1306977875" name="Imagen 1" descr="Interfaz de usuario gráfica, Texto, Aplicación, Correo electrónico&#10;&#10;El contenido generado por IA puede ser incorrecto."/>
+            <wp:cNvGraphicFramePr>
+              <a:graphicFrameLocks xmlns:a="http://schemas.openxmlformats.org/drawingml/2006/main" noChangeAspect="1"/>
+            </wp:cNvGraphicFramePr>
+            <a:graphic xmlns:a="http://schemas.openxmlformats.org/drawingml/2006/main">
+              <a:graphicData uri="http://schemas.openxmlformats.org/drawingml/2006/picture">
+                <pic:pic xmlns:pic="http://schemas.openxmlformats.org/drawingml/2006/picture">
+                  <pic:nvPicPr>
+                    <pic:cNvPr id="1306977875" name="Imagen 1" descr="Interfaz de usuario gráfica, Texto, Aplicación, Correo electrónico&#10;&#10;El contenido generado por IA puede ser incorrecto."/>
+                    <pic:cNvPicPr/>
+                  </pic:nvPicPr>
+                  <pic:blipFill>
+                    <a:blip r:embed="rId10"/>
+                    <a:stretch>
+                      <a:fillRect/>
+                    </a:stretch>
+                  </pic:blipFill>
+                  <pic:spPr>
+                    <a:xfrm>
+                      <a:off x="0" y="0"/>
+                      <a:ext cx="5400040" cy="2835275"/>
+                    </a:xfrm>
+                    <a:prstGeom prst="rect">
+                      <a:avLst/>
+                    </a:prstGeom>
+                  </pic:spPr>
+                </pic:pic>
+              </a:graphicData>
+            </a:graphic>
+          </wp:inline>
+        </w:drawing>
       </w:r>
     </w:p>
     <w:p/>
@@ -600,6 +1064,343 @@
 <file path=word/numbering.xml><?xml version="1.0" encoding="utf-8"?>
 <w:numbering xmlns:wpc="http://schemas.microsoft.com/office/word/2010/wordprocessingCanvas" xmlns:cx="http://schemas.microsoft.com/office/drawing/2014/chartex" xmlns:cx1="http://schemas.microsoft.com/office/drawing/2015/9/8/chartex" xmlns:cx2="http://schemas.microsoft.com/office/drawing/2015/10/21/chartex" xmlns:cx3="http://schemas.microsoft.com/office/drawing/2016/5/9/chartex" xmlns:cx4="http://schemas.microsoft.com/office/drawing/2016/5/10/chartex" xmlns:cx5="http://schemas.microsoft.com/office/drawing/2016/5/11/chartex" xmlns:cx6="http://schemas.microsoft.com/office/drawing/2016/5/12/chartex" xmlns:cx7="http://schemas.microsoft.com/office/drawing/2016/5/13/chartex" xmlns:cx8="http://schemas.microsoft.com/office/drawing/2016/5/14/chartex" xmlns:mc="http://schemas.openxmlformats.org/markup-compatibility/2006" xmlns:aink="http://schemas.microsoft.com/office/drawing/2016/ink" xmlns:am3d="http://schemas.microsoft.com/office/drawing/2017/model3d" xmlns:o="urn:schemas-microsoft-com:office:office" xmlns:oel="http://schemas.microsoft.com/office/2019/extlst" xmlns:r="http://schemas.openxmlformats.org/officeDocument/2006/relationships" xmlns:m="http://schemas.openxmlformats.org/officeDocument/2006/math" xmlns:v="urn:schemas-microsoft-com:vml" xmlns:wp14="http://schemas.microsoft.com/office/word/2010/wordprocessingDrawing" xmlns:wp="http://schemas.openxmlformats.org/drawingml/2006/wordprocessingDrawing" xmlns:w10="urn:schemas-microsoft-com:office:word" xmlns:w="http://schemas.openxmlformats.org/wordprocessingml/2006/main" xmlns:w14="http://schemas.microsoft.com/office/word/2010/wordml" xmlns:w15="http://schemas.microsoft.com/office/word/2012/wordml" xmlns:w16cex="http://schemas.microsoft.com/office/word/2018/wordml/cex" xmlns:w16cid="http://schemas.microsoft.com/office/word/2016/wordml/cid" xmlns:w16="http://schemas.microsoft.com/office/word/2018/wordml" xmlns:w16du="http://schemas.microsoft.com/office/word/2023/wordml/word16du" xmlns:w16sdtdh="http://schemas.microsoft.com/office/word/2020/wordml/sdtdatahash" xmlns:w16sdtfl="http://schemas.microsoft.com/office/word/2024/wordml/sdtformatlock" xmlns:w16se="http://schemas.microsoft.com/office/word/2015/wordml/symex" xmlns:wpg="http://schemas.microsoft.com/office/word/2010/wordprocessingGroup" xmlns:wpi="http://schemas.microsoft.com/office/word/2010/wordprocessingInk" xmlns:wne="http://schemas.microsoft.com/office/word/2006/wordml" xmlns:wps="http://schemas.microsoft.com/office/word/2010/wordprocessingShape" mc:Ignorable="w14 w15 w16se w16cid w16 w16cex w16sdtdh w16sdtfl w16du wp14">
   <w:abstractNum w:abstractNumId="0" w15:restartNumberingAfterBreak="0">
+    <w:nsid w:val="402E68B3"/>
+    <w:multiLevelType w:val="hybridMultilevel"/>
+    <w:tmpl w:val="7B0612FE"/>
+    <w:lvl w:ilvl="0" w:tplc="04090001">
+      <w:start w:val="1"/>
+      <w:numFmt w:val="bullet"/>
+      <w:lvlText w:val=""/>
+      <w:lvlJc w:val="left"/>
+      <w:pPr>
+        <w:ind w:left="765" w:hanging="360"/>
+      </w:pPr>
+      <w:rPr>
+        <w:rFonts w:ascii="Symbol" w:hAnsi="Symbol" w:hint="default"/>
+      </w:rPr>
+    </w:lvl>
+    <w:lvl w:ilvl="1" w:tplc="04090003" w:tentative="1">
+      <w:start w:val="1"/>
+      <w:numFmt w:val="bullet"/>
+      <w:lvlText w:val="o"/>
+      <w:lvlJc w:val="left"/>
+      <w:pPr>
+        <w:ind w:left="1485" w:hanging="360"/>
+      </w:pPr>
+      <w:rPr>
+        <w:rFonts w:ascii="Courier New" w:hAnsi="Courier New" w:cs="Courier New" w:hint="default"/>
+      </w:rPr>
+    </w:lvl>
+    <w:lvl w:ilvl="2" w:tplc="04090005" w:tentative="1">
+      <w:start w:val="1"/>
+      <w:numFmt w:val="bullet"/>
+      <w:lvlText w:val=""/>
+      <w:lvlJc w:val="left"/>
+      <w:pPr>
+        <w:ind w:left="2205" w:hanging="360"/>
+      </w:pPr>
+      <w:rPr>
+        <w:rFonts w:ascii="Wingdings" w:hAnsi="Wingdings" w:hint="default"/>
+      </w:rPr>
+    </w:lvl>
+    <w:lvl w:ilvl="3" w:tplc="04090001" w:tentative="1">
+      <w:start w:val="1"/>
+      <w:numFmt w:val="bullet"/>
+      <w:lvlText w:val=""/>
+      <w:lvlJc w:val="left"/>
+      <w:pPr>
+        <w:ind w:left="2925" w:hanging="360"/>
+      </w:pPr>
+      <w:rPr>
+        <w:rFonts w:ascii="Symbol" w:hAnsi="Symbol" w:hint="default"/>
+      </w:rPr>
+    </w:lvl>
+    <w:lvl w:ilvl="4" w:tplc="04090003" w:tentative="1">
+      <w:start w:val="1"/>
+      <w:numFmt w:val="bullet"/>
+      <w:lvlText w:val="o"/>
+      <w:lvlJc w:val="left"/>
+      <w:pPr>
+        <w:ind w:left="3645" w:hanging="360"/>
+      </w:pPr>
+      <w:rPr>
+        <w:rFonts w:ascii="Courier New" w:hAnsi="Courier New" w:cs="Courier New" w:hint="default"/>
+      </w:rPr>
+    </w:lvl>
+    <w:lvl w:ilvl="5" w:tplc="04090005" w:tentative="1">
+      <w:start w:val="1"/>
+      <w:numFmt w:val="bullet"/>
+      <w:lvlText w:val=""/>
+      <w:lvlJc w:val="left"/>
+      <w:pPr>
+        <w:ind w:left="4365" w:hanging="360"/>
+      </w:pPr>
+      <w:rPr>
+        <w:rFonts w:ascii="Wingdings" w:hAnsi="Wingdings" w:hint="default"/>
+      </w:rPr>
+    </w:lvl>
+    <w:lvl w:ilvl="6" w:tplc="04090001" w:tentative="1">
+      <w:start w:val="1"/>
+      <w:numFmt w:val="bullet"/>
+      <w:lvlText w:val=""/>
+      <w:lvlJc w:val="left"/>
+      <w:pPr>
+        <w:ind w:left="5085" w:hanging="360"/>
+      </w:pPr>
+      <w:rPr>
+        <w:rFonts w:ascii="Symbol" w:hAnsi="Symbol" w:hint="default"/>
+      </w:rPr>
+    </w:lvl>
+    <w:lvl w:ilvl="7" w:tplc="04090003" w:tentative="1">
+      <w:start w:val="1"/>
+      <w:numFmt w:val="bullet"/>
+      <w:lvlText w:val="o"/>
+      <w:lvlJc w:val="left"/>
+      <w:pPr>
+        <w:ind w:left="5805" w:hanging="360"/>
+      </w:pPr>
+      <w:rPr>
+        <w:rFonts w:ascii="Courier New" w:hAnsi="Courier New" w:cs="Courier New" w:hint="default"/>
+      </w:rPr>
+    </w:lvl>
+    <w:lvl w:ilvl="8" w:tplc="04090005" w:tentative="1">
+      <w:start w:val="1"/>
+      <w:numFmt w:val="bullet"/>
+      <w:lvlText w:val=""/>
+      <w:lvlJc w:val="left"/>
+      <w:pPr>
+        <w:ind w:left="6525" w:hanging="360"/>
+      </w:pPr>
+      <w:rPr>
+        <w:rFonts w:ascii="Wingdings" w:hAnsi="Wingdings" w:hint="default"/>
+      </w:rPr>
+    </w:lvl>
+  </w:abstractNum>
+  <w:abstractNum w:abstractNumId="1" w15:restartNumberingAfterBreak="0">
+    <w:nsid w:val="434575A6"/>
+    <w:multiLevelType w:val="hybridMultilevel"/>
+    <w:tmpl w:val="6F8CBE80"/>
+    <w:lvl w:ilvl="0" w:tplc="5B2C3B54">
+      <w:numFmt w:val="bullet"/>
+      <w:lvlText w:val="-"/>
+      <w:lvlJc w:val="left"/>
+      <w:pPr>
+        <w:ind w:left="720" w:hanging="360"/>
+      </w:pPr>
+      <w:rPr>
+        <w:rFonts w:ascii="Aptos" w:eastAsiaTheme="minorHAnsi" w:hAnsi="Aptos" w:cstheme="minorBidi" w:hint="default"/>
+      </w:rPr>
+    </w:lvl>
+    <w:lvl w:ilvl="1" w:tplc="04090003" w:tentative="1">
+      <w:start w:val="1"/>
+      <w:numFmt w:val="bullet"/>
+      <w:lvlText w:val="o"/>
+      <w:lvlJc w:val="left"/>
+      <w:pPr>
+        <w:ind w:left="1440" w:hanging="360"/>
+      </w:pPr>
+      <w:rPr>
+        <w:rFonts w:ascii="Courier New" w:hAnsi="Courier New" w:cs="Courier New" w:hint="default"/>
+      </w:rPr>
+    </w:lvl>
+    <w:lvl w:ilvl="2" w:tplc="04090005" w:tentative="1">
+      <w:start w:val="1"/>
+      <w:numFmt w:val="bullet"/>
+      <w:lvlText w:val=""/>
+      <w:lvlJc w:val="left"/>
+      <w:pPr>
+        <w:ind w:left="2160" w:hanging="360"/>
+      </w:pPr>
+      <w:rPr>
+        <w:rFonts w:ascii="Wingdings" w:hAnsi="Wingdings" w:hint="default"/>
+      </w:rPr>
+    </w:lvl>
+    <w:lvl w:ilvl="3" w:tplc="04090001" w:tentative="1">
+      <w:start w:val="1"/>
+      <w:numFmt w:val="bullet"/>
+      <w:lvlText w:val=""/>
+      <w:lvlJc w:val="left"/>
+      <w:pPr>
+        <w:ind w:left="2880" w:hanging="360"/>
+      </w:pPr>
+      <w:rPr>
+        <w:rFonts w:ascii="Symbol" w:hAnsi="Symbol" w:hint="default"/>
+      </w:rPr>
+    </w:lvl>
+    <w:lvl w:ilvl="4" w:tplc="04090003" w:tentative="1">
+      <w:start w:val="1"/>
+      <w:numFmt w:val="bullet"/>
+      <w:lvlText w:val="o"/>
+      <w:lvlJc w:val="left"/>
+      <w:pPr>
+        <w:ind w:left="3600" w:hanging="360"/>
+      </w:pPr>
+      <w:rPr>
+        <w:rFonts w:ascii="Courier New" w:hAnsi="Courier New" w:cs="Courier New" w:hint="default"/>
+      </w:rPr>
+    </w:lvl>
+    <w:lvl w:ilvl="5" w:tplc="04090005" w:tentative="1">
+      <w:start w:val="1"/>
+      <w:numFmt w:val="bullet"/>
+      <w:lvlText w:val=""/>
+      <w:lvlJc w:val="left"/>
+      <w:pPr>
+        <w:ind w:left="4320" w:hanging="360"/>
+      </w:pPr>
+      <w:rPr>
+        <w:rFonts w:ascii="Wingdings" w:hAnsi="Wingdings" w:hint="default"/>
+      </w:rPr>
+    </w:lvl>
+    <w:lvl w:ilvl="6" w:tplc="04090001" w:tentative="1">
+      <w:start w:val="1"/>
+      <w:numFmt w:val="bullet"/>
+      <w:lvlText w:val=""/>
+      <w:lvlJc w:val="left"/>
+      <w:pPr>
+        <w:ind w:left="5040" w:hanging="360"/>
+      </w:pPr>
+      <w:rPr>
+        <w:rFonts w:ascii="Symbol" w:hAnsi="Symbol" w:hint="default"/>
+      </w:rPr>
+    </w:lvl>
+    <w:lvl w:ilvl="7" w:tplc="04090003" w:tentative="1">
+      <w:start w:val="1"/>
+      <w:numFmt w:val="bullet"/>
+      <w:lvlText w:val="o"/>
+      <w:lvlJc w:val="left"/>
+      <w:pPr>
+        <w:ind w:left="5760" w:hanging="360"/>
+      </w:pPr>
+      <w:rPr>
+        <w:rFonts w:ascii="Courier New" w:hAnsi="Courier New" w:cs="Courier New" w:hint="default"/>
+      </w:rPr>
+    </w:lvl>
+    <w:lvl w:ilvl="8" w:tplc="04090005" w:tentative="1">
+      <w:start w:val="1"/>
+      <w:numFmt w:val="bullet"/>
+      <w:lvlText w:val=""/>
+      <w:lvlJc w:val="left"/>
+      <w:pPr>
+        <w:ind w:left="6480" w:hanging="360"/>
+      </w:pPr>
+      <w:rPr>
+        <w:rFonts w:ascii="Wingdings" w:hAnsi="Wingdings" w:hint="default"/>
+      </w:rPr>
+    </w:lvl>
+  </w:abstractNum>
+  <w:abstractNum w:abstractNumId="2" w15:restartNumberingAfterBreak="0">
+    <w:nsid w:val="798115D5"/>
+    <w:multiLevelType w:val="hybridMultilevel"/>
+    <w:tmpl w:val="0EE24830"/>
+    <w:lvl w:ilvl="0" w:tplc="37FC13E2">
+      <w:numFmt w:val="bullet"/>
+      <w:lvlText w:val="-"/>
+      <w:lvlJc w:val="left"/>
+      <w:pPr>
+        <w:ind w:left="720" w:hanging="360"/>
+      </w:pPr>
+      <w:rPr>
+        <w:rFonts w:ascii="Aptos" w:eastAsiaTheme="minorHAnsi" w:hAnsi="Aptos" w:cstheme="minorBidi" w:hint="default"/>
+      </w:rPr>
+    </w:lvl>
+    <w:lvl w:ilvl="1" w:tplc="04090003" w:tentative="1">
+      <w:start w:val="1"/>
+      <w:numFmt w:val="bullet"/>
+      <w:lvlText w:val="o"/>
+      <w:lvlJc w:val="left"/>
+      <w:pPr>
+        <w:ind w:left="1440" w:hanging="360"/>
+      </w:pPr>
+      <w:rPr>
+        <w:rFonts w:ascii="Courier New" w:hAnsi="Courier New" w:cs="Courier New" w:hint="default"/>
+      </w:rPr>
+    </w:lvl>
+    <w:lvl w:ilvl="2" w:tplc="04090005" w:tentative="1">
+      <w:start w:val="1"/>
+      <w:numFmt w:val="bullet"/>
+      <w:lvlText w:val=""/>
+      <w:lvlJc w:val="left"/>
+      <w:pPr>
+        <w:ind w:left="2160" w:hanging="360"/>
+      </w:pPr>
+      <w:rPr>
+        <w:rFonts w:ascii="Wingdings" w:hAnsi="Wingdings" w:hint="default"/>
+      </w:rPr>
+    </w:lvl>
+    <w:lvl w:ilvl="3" w:tplc="04090001" w:tentative="1">
+      <w:start w:val="1"/>
+      <w:numFmt w:val="bullet"/>
+      <w:lvlText w:val=""/>
+      <w:lvlJc w:val="left"/>
+      <w:pPr>
+        <w:ind w:left="2880" w:hanging="360"/>
+      </w:pPr>
+      <w:rPr>
+        <w:rFonts w:ascii="Symbol" w:hAnsi="Symbol" w:hint="default"/>
+      </w:rPr>
+    </w:lvl>
+    <w:lvl w:ilvl="4" w:tplc="04090003" w:tentative="1">
+      <w:start w:val="1"/>
+      <w:numFmt w:val="bullet"/>
+      <w:lvlText w:val="o"/>
+      <w:lvlJc w:val="left"/>
+      <w:pPr>
+        <w:ind w:left="3600" w:hanging="360"/>
+      </w:pPr>
+      <w:rPr>
+        <w:rFonts w:ascii="Courier New" w:hAnsi="Courier New" w:cs="Courier New" w:hint="default"/>
+      </w:rPr>
+    </w:lvl>
+    <w:lvl w:ilvl="5" w:tplc="04090005" w:tentative="1">
+      <w:start w:val="1"/>
+      <w:numFmt w:val="bullet"/>
+      <w:lvlText w:val=""/>
+      <w:lvlJc w:val="left"/>
+      <w:pPr>
+        <w:ind w:left="4320" w:hanging="360"/>
+      </w:pPr>
+      <w:rPr>
+        <w:rFonts w:ascii="Wingdings" w:hAnsi="Wingdings" w:hint="default"/>
+      </w:rPr>
+    </w:lvl>
+    <w:lvl w:ilvl="6" w:tplc="04090001" w:tentative="1">
+      <w:start w:val="1"/>
+      <w:numFmt w:val="bullet"/>
+      <w:lvlText w:val=""/>
+      <w:lvlJc w:val="left"/>
+      <w:pPr>
+        <w:ind w:left="5040" w:hanging="360"/>
+      </w:pPr>
+      <w:rPr>
+        <w:rFonts w:ascii="Symbol" w:hAnsi="Symbol" w:hint="default"/>
+      </w:rPr>
+    </w:lvl>
+    <w:lvl w:ilvl="7" w:tplc="04090003" w:tentative="1">
+      <w:start w:val="1"/>
+      <w:numFmt w:val="bullet"/>
+      <w:lvlText w:val="o"/>
+      <w:lvlJc w:val="left"/>
+      <w:pPr>
+        <w:ind w:left="5760" w:hanging="360"/>
+      </w:pPr>
+      <w:rPr>
+        <w:rFonts w:ascii="Courier New" w:hAnsi="Courier New" w:cs="Courier New" w:hint="default"/>
+      </w:rPr>
+    </w:lvl>
+    <w:lvl w:ilvl="8" w:tplc="04090005" w:tentative="1">
+      <w:start w:val="1"/>
+      <w:numFmt w:val="bullet"/>
+      <w:lvlText w:val=""/>
+      <w:lvlJc w:val="left"/>
+      <w:pPr>
+        <w:ind w:left="6480" w:hanging="360"/>
+      </w:pPr>
+      <w:rPr>
+        <w:rFonts w:ascii="Wingdings" w:hAnsi="Wingdings" w:hint="default"/>
+      </w:rPr>
+    </w:lvl>
+  </w:abstractNum>
+  <w:abstractNum w:abstractNumId="3" w15:restartNumberingAfterBreak="0">
     <w:nsid w:val="7DF02B3D"/>
     <w:multiLevelType w:val="hybridMultilevel"/>
     <w:tmpl w:val="16B45B88"/>
@@ -713,6 +1514,15 @@
     </w:lvl>
   </w:abstractNum>
   <w:num w:numId="1" w16cid:durableId="1265847370">
+    <w:abstractNumId w:val="3"/>
+  </w:num>
+  <w:num w:numId="2" w16cid:durableId="318584339">
+    <w:abstractNumId w:val="1"/>
+  </w:num>
+  <w:num w:numId="3" w16cid:durableId="1066756894">
+    <w:abstractNumId w:val="2"/>
+  </w:num>
+  <w:num w:numId="4" w16cid:durableId="1274753021">
     <w:abstractNumId w:val="0"/>
   </w:num>
 </w:numbering>
@@ -1146,7 +1956,6 @@
     <w:next w:val="Normal"/>
     <w:link w:val="Ttulo2Car"/>
     <w:uiPriority w:val="9"/>
-    <w:semiHidden/>
     <w:unhideWhenUsed/>
     <w:qFormat/>
     <w:rsid w:val="00172BBD"/>
@@ -1321,6 +2130,7 @@
   <w:style w:type="character" w:default="1" w:styleId="Fuentedeprrafopredeter">
     <w:name w:val="Default Paragraph Font"/>
     <w:uiPriority w:val="1"/>
+    <w:semiHidden/>
     <w:unhideWhenUsed/>
   </w:style>
   <w:style w:type="table" w:default="1" w:styleId="Tablanormal">
@@ -1362,7 +2172,6 @@
     <w:basedOn w:val="Fuentedeprrafopredeter"/>
     <w:link w:val="Ttulo2"/>
     <w:uiPriority w:val="9"/>
-    <w:semiHidden/>
     <w:rsid w:val="00172BBD"/>
     <w:rPr>
       <w:rFonts w:asciiTheme="majorHAnsi" w:eastAsiaTheme="majorEastAsia" w:hAnsiTheme="majorHAnsi" w:cstheme="majorBidi"/>

</xml_diff>